<commit_message>
Bug corregido. Para generar el archivo, los datos del proveedor deben existir en tblPBE001 y pm00200
</commit_message>
<xml_diff>
--- a/DOC/Arquitectura Desarrollo Archivo pagos HSBC.docx
+++ b/DOC/Arquitectura Desarrollo Archivo pagos HSBC.docx
@@ -1,30 +1,40 @@
 
 <file path=word/document.xml><?xml version="1.0" encoding="utf-8"?>
-<w:document xmlns:wpc="http://schemas.microsoft.com/office/word/2010/wordprocessingCanvas" xmlns:mc="http://schemas.openxmlformats.org/markup-compatibility/2006" xmlns:o="urn:schemas-microsoft-com:office:office" xmlns:r="http://schemas.openxmlformats.org/officeDocument/2006/relationships" xmlns:m="http://schemas.openxmlformats.org/officeDocument/2006/math" xmlns:v="urn:schemas-microsoft-com:vml" xmlns:wp14="http://schemas.microsoft.com/office/word/2010/wordprocessingDrawing" xmlns:wp="http://schemas.openxmlformats.org/drawingml/2006/wordprocessingDrawing" xmlns:w10="urn:schemas-microsoft-com:office:word" xmlns:w="http://schemas.openxmlformats.org/wordprocessingml/2006/main" xmlns:w14="http://schemas.microsoft.com/office/word/2010/wordml" xmlns:w15="http://schemas.microsoft.com/office/word/2012/wordml" xmlns:wpg="http://schemas.microsoft.com/office/word/2010/wordprocessingGroup" xmlns:wpi="http://schemas.microsoft.com/office/word/2010/wordprocessingInk" xmlns:wne="http://schemas.microsoft.com/office/word/2006/wordml" xmlns:wps="http://schemas.microsoft.com/office/word/2010/wordprocessingShape" mc:Ignorable="w14 w15 wp14">
+<w:document xmlns:wpc="http://schemas.microsoft.com/office/word/2010/wordprocessingCanvas" xmlns:cx="http://schemas.microsoft.com/office/drawing/2014/chartex" xmlns:cx1="http://schemas.microsoft.com/office/drawing/2015/9/8/chartex" xmlns:cx2="http://schemas.microsoft.com/office/drawing/2015/10/21/chartex" xmlns:cx3="http://schemas.microsoft.com/office/drawing/2016/5/9/chartex" xmlns:cx4="http://schemas.microsoft.com/office/drawing/2016/5/10/chartex" xmlns:cx5="http://schemas.microsoft.com/office/drawing/2016/5/11/chartex" xmlns:cx6="http://schemas.microsoft.com/office/drawing/2016/5/12/chartex" xmlns:cx7="http://schemas.microsoft.com/office/drawing/2016/5/13/chartex" xmlns:cx8="http://schemas.microsoft.com/office/drawing/2016/5/14/chartex" xmlns:mc="http://schemas.openxmlformats.org/markup-compatibility/2006" xmlns:aink="http://schemas.microsoft.com/office/drawing/2016/ink" xmlns:am3d="http://schemas.microsoft.com/office/drawing/2017/model3d" xmlns:o="urn:schemas-microsoft-com:office:office" xmlns:r="http://schemas.openxmlformats.org/officeDocument/2006/relationships" xmlns:m="http://schemas.openxmlformats.org/officeDocument/2006/math" xmlns:v="urn:schemas-microsoft-com:vml" xmlns:wp14="http://schemas.microsoft.com/office/word/2010/wordprocessingDrawing" xmlns:wp="http://schemas.openxmlformats.org/drawingml/2006/wordprocessingDrawing" xmlns:w10="urn:schemas-microsoft-com:office:word" xmlns:w="http://schemas.openxmlformats.org/wordprocessingml/2006/main" xmlns:w14="http://schemas.microsoft.com/office/word/2010/wordml" xmlns:w15="http://schemas.microsoft.com/office/word/2012/wordml" xmlns:w16cid="http://schemas.microsoft.com/office/word/2016/wordml/cid" xmlns:w16se="http://schemas.microsoft.com/office/word/2015/wordml/symex" xmlns:wpg="http://schemas.microsoft.com/office/word/2010/wordprocessingGroup" xmlns:wpi="http://schemas.microsoft.com/office/word/2010/wordprocessingInk" xmlns:wne="http://schemas.microsoft.com/office/word/2006/wordml" xmlns:wps="http://schemas.microsoft.com/office/word/2010/wordprocessingShape" mc:Ignorable="w14 w15 w16se w16cid wp14">
   <w:body>
     <w:p>
       <w:pPr>
-        <w:jc w:val="center"/>
-      </w:pPr>
-      <w:r>
-        <w:t>Arquitectura del Desarrollo Interfaz de Pagos HSBC</w:t>
+        <w:pStyle w:val="Title"/>
+      </w:pPr>
+      <w:r>
+        <w:t xml:space="preserve">Arquitectura </w:t>
+      </w:r>
+      <w:r>
+        <w:t xml:space="preserve">de la App </w:t>
+      </w:r>
+      <w:r>
+        <w:t>Interfaz de Pagos HSBC</w:t>
       </w:r>
     </w:p>
     <w:p>
-      <w:r>
-        <w:rPr>
-          <w:b/>
-          <w:u w:val="single"/>
-        </w:rPr>
+      <w:pPr>
+        <w:pStyle w:val="Title"/>
+      </w:pPr>
+      <w:r>
+        <w:t>Repositorio AR01</w:t>
+      </w:r>
+    </w:p>
+    <w:p>
+      <w:pPr>
+        <w:pStyle w:val="Heading1"/>
+      </w:pPr>
+      <w:r>
         <w:t>Tablas</w:t>
-      </w:r>
-      <w:r>
-        <w:t xml:space="preserve"> </w:t>
       </w:r>
     </w:p>
     <w:tbl>
       <w:tblPr>
-        <w:tblStyle w:val="Tablaconcuadrcula"/>
+        <w:tblStyle w:val="TableGrid"/>
         <w:tblW w:w="11427" w:type="dxa"/>
         <w:tblInd w:w="-289" w:type="dxa"/>
         <w:tblLayout w:type="fixed"/>
@@ -1334,14 +1344,16 @@
                 <w:rFonts w:ascii="Arial Narrow" w:hAnsi="Arial Narrow"/>
                 <w:sz w:val="16"/>
                 <w:szCs w:val="16"/>
-              </w:rPr>
-            </w:pPr>
-            <w:proofErr w:type="spellStart"/>
-            <w:r>
-              <w:rPr>
-                <w:rFonts w:ascii="Arial Narrow" w:hAnsi="Arial Narrow"/>
-                <w:sz w:val="16"/>
-                <w:szCs w:val="16"/>
+                <w:lang w:val="en-US"/>
+              </w:rPr>
+            </w:pPr>
+            <w:proofErr w:type="spellStart"/>
+            <w:r>
+              <w:rPr>
+                <w:rFonts w:ascii="Arial Narrow" w:hAnsi="Arial Narrow"/>
+                <w:sz w:val="16"/>
+                <w:szCs w:val="16"/>
+                <w:lang w:val="en-US"/>
               </w:rPr>
               <w:t>CBUBenf</w:t>
             </w:r>
@@ -1351,6 +1363,7 @@
                 <w:rFonts w:ascii="Arial Narrow" w:hAnsi="Arial Narrow"/>
                 <w:sz w:val="16"/>
                 <w:szCs w:val="16"/>
+                <w:lang w:val="en-US"/>
               </w:rPr>
               <w:t xml:space="preserve">-Id CBU </w:t>
             </w:r>
@@ -1360,6 +1373,7 @@
                 <w:rFonts w:ascii="Arial Narrow" w:hAnsi="Arial Narrow"/>
                 <w:sz w:val="16"/>
                 <w:szCs w:val="16"/>
+                <w:lang w:val="en-US"/>
               </w:rPr>
               <w:t>Benef</w:t>
             </w:r>
@@ -1369,6 +1383,7 @@
                 <w:rFonts w:ascii="Arial Narrow" w:hAnsi="Arial Narrow"/>
                 <w:sz w:val="16"/>
                 <w:szCs w:val="16"/>
+                <w:lang w:val="en-US"/>
               </w:rPr>
               <w:t>.</w:t>
             </w:r>
@@ -1387,6 +1402,7 @@
                 <w:rFonts w:ascii="Arial Narrow" w:hAnsi="Arial Narrow"/>
                 <w:sz w:val="16"/>
                 <w:szCs w:val="16"/>
+                <w:lang w:val="en-US"/>
               </w:rPr>
               <w:t>CUIBenfTransf</w:t>
             </w:r>
@@ -1396,6 +1412,7 @@
                 <w:rFonts w:ascii="Arial Narrow" w:hAnsi="Arial Narrow"/>
                 <w:sz w:val="16"/>
                 <w:szCs w:val="16"/>
+                <w:lang w:val="en-US"/>
               </w:rPr>
               <w:t xml:space="preserve"> – CUI </w:t>
             </w:r>
@@ -1405,6 +1422,7 @@
                 <w:rFonts w:ascii="Arial Narrow" w:hAnsi="Arial Narrow"/>
                 <w:sz w:val="16"/>
                 <w:szCs w:val="16"/>
+                <w:lang w:val="en-US"/>
               </w:rPr>
               <w:t>Benef</w:t>
             </w:r>
@@ -1414,6 +1432,7 @@
                 <w:rFonts w:ascii="Arial Narrow" w:hAnsi="Arial Narrow"/>
                 <w:sz w:val="16"/>
                 <w:szCs w:val="16"/>
+                <w:lang w:val="en-US"/>
               </w:rPr>
               <w:t xml:space="preserve">. </w:t>
             </w:r>
@@ -1702,17 +1721,7 @@
                 <w:sz w:val="16"/>
                 <w:szCs w:val="16"/>
               </w:rPr>
-              <w:t xml:space="preserve"> – F</w:t>
-            </w:r>
-            <w:bookmarkStart w:id="0" w:name="_GoBack"/>
-            <w:bookmarkEnd w:id="0"/>
-            <w:r>
-              <w:rPr>
-                <w:rFonts w:ascii="Arial Narrow" w:hAnsi="Arial Narrow"/>
-                <w:sz w:val="16"/>
-                <w:szCs w:val="16"/>
-              </w:rPr>
-              <w:t xml:space="preserve">echa </w:t>
+              <w:t xml:space="preserve"> – Fecha </w:t>
             </w:r>
             <w:proofErr w:type="spellStart"/>
             <w:r>
@@ -2107,7 +2116,137 @@
     </w:tbl>
     <w:p>
       <w:pPr>
-        <w:pStyle w:val="Prrafodelista"/>
+        <w:rPr>
+          <w:rFonts w:ascii="Arial Narrow" w:hAnsi="Arial Narrow"/>
+        </w:rPr>
+      </w:pPr>
+    </w:p>
+    <w:p>
+      <w:pPr>
+        <w:ind w:left="708"/>
+        <w:rPr>
+          <w:rFonts w:ascii="Arial Narrow" w:hAnsi="Arial Narrow"/>
+        </w:rPr>
+      </w:pPr>
+      <w:r>
+        <w:rPr>
+          <w:rFonts w:ascii="Arial Narrow" w:hAnsi="Arial Narrow"/>
+        </w:rPr>
+        <w:t xml:space="preserve">Tabla: </w:t>
+      </w:r>
+      <w:r>
+        <w:rPr>
+          <w:rFonts w:ascii="Arial Narrow" w:hAnsi="Arial Narrow"/>
+        </w:rPr>
+        <w:t xml:space="preserve">tblpbe999 </w:t>
+      </w:r>
+      <w:bookmarkStart w:id="0" w:name="_GoBack"/>
+      <w:bookmarkEnd w:id="0"/>
+    </w:p>
+    <w:p>
+      <w:pPr>
+        <w:ind w:left="708"/>
+        <w:rPr>
+          <w:rFonts w:ascii="Arial Narrow" w:hAnsi="Arial Narrow"/>
+        </w:rPr>
+      </w:pPr>
+      <w:r>
+        <w:rPr>
+          <w:rFonts w:ascii="Arial Narrow" w:hAnsi="Arial Narrow"/>
+        </w:rPr>
+        <w:t>Descripción: Guarda temporalmente todos los datos que se usan para generar el archivo texto final</w:t>
+      </w:r>
+    </w:p>
+    <w:p>
+      <w:pPr>
+        <w:ind w:left="708"/>
+        <w:rPr>
+          <w:rFonts w:ascii="Arial Narrow" w:hAnsi="Arial Narrow"/>
+        </w:rPr>
+      </w:pPr>
+      <w:r>
+        <w:rPr>
+          <w:rFonts w:ascii="Arial Narrow" w:hAnsi="Arial Narrow"/>
+        </w:rPr>
+        <w:t>I</w:t>
+      </w:r>
+      <w:r>
+        <w:rPr>
+          <w:rFonts w:ascii="Arial Narrow" w:hAnsi="Arial Narrow"/>
+        </w:rPr>
+        <w:t>d</w:t>
+      </w:r>
+      <w:r>
+        <w:rPr>
+          <w:rFonts w:ascii="Arial Narrow" w:hAnsi="Arial Narrow"/>
+        </w:rPr>
+        <w:t xml:space="preserve">: En el caso del archivo de proveedores es el </w:t>
+      </w:r>
+      <w:proofErr w:type="spellStart"/>
+      <w:r>
+        <w:rPr>
+          <w:rFonts w:ascii="Arial Narrow" w:hAnsi="Arial Narrow"/>
+        </w:rPr>
+        <w:t>VendorId</w:t>
+      </w:r>
+      <w:proofErr w:type="spellEnd"/>
+      <w:r>
+        <w:rPr>
+          <w:rFonts w:ascii="Arial Narrow" w:hAnsi="Arial Narrow"/>
+        </w:rPr>
+        <w:t xml:space="preserve">. En el caso de los pagos es el </w:t>
+      </w:r>
+      <w:proofErr w:type="spellStart"/>
+      <w:r>
+        <w:rPr>
+          <w:rFonts w:ascii="Arial Narrow" w:hAnsi="Arial Narrow"/>
+        </w:rPr>
+        <w:t>vchrnmbr</w:t>
+      </w:r>
+      <w:proofErr w:type="spellEnd"/>
+    </w:p>
+    <w:p>
+      <w:pPr>
+        <w:ind w:left="708"/>
+        <w:rPr>
+          <w:rFonts w:ascii="Arial Narrow" w:hAnsi="Arial Narrow"/>
+        </w:rPr>
+      </w:pPr>
+      <w:proofErr w:type="spellStart"/>
+      <w:r>
+        <w:rPr>
+          <w:rFonts w:ascii="Arial Narrow" w:hAnsi="Arial Narrow"/>
+        </w:rPr>
+        <w:t>T</w:t>
+      </w:r>
+      <w:r>
+        <w:rPr>
+          <w:rFonts w:ascii="Arial Narrow" w:hAnsi="Arial Narrow"/>
+        </w:rPr>
+        <w:t>xtfield</w:t>
+      </w:r>
+      <w:proofErr w:type="spellEnd"/>
+      <w:r>
+        <w:rPr>
+          <w:rFonts w:ascii="Arial Narrow" w:hAnsi="Arial Narrow"/>
+        </w:rPr>
+        <w:t>: Registro del archivo texto</w:t>
+      </w:r>
+    </w:p>
+    <w:p>
+      <w:pPr>
+        <w:pStyle w:val="Heading1"/>
+        <w:rPr>
+          <w:rFonts w:asciiTheme="minorHAnsi" w:hAnsiTheme="minorHAnsi"/>
+        </w:rPr>
+      </w:pPr>
+      <w:r>
+        <w:t>Proceso</w:t>
+      </w:r>
+    </w:p>
+    <w:p>
+      <w:pPr>
+        <w:pStyle w:val="ListParagraph"/>
         <w:numPr>
           <w:ilvl w:val="0"/>
           <w:numId w:val="3"/>
@@ -2137,7 +2276,7 @@
     </w:p>
     <w:p>
       <w:pPr>
-        <w:pStyle w:val="Prrafodelista"/>
+        <w:pStyle w:val="ListParagraph"/>
         <w:numPr>
           <w:ilvl w:val="0"/>
           <w:numId w:val="3"/>
@@ -2155,7 +2294,7 @@
     </w:p>
     <w:p>
       <w:pPr>
-        <w:pStyle w:val="Prrafodelista"/>
+        <w:pStyle w:val="ListParagraph"/>
         <w:numPr>
           <w:ilvl w:val="0"/>
           <w:numId w:val="3"/>
@@ -2193,29 +2332,18 @@
     </w:p>
     <w:p>
       <w:pPr>
-        <w:rPr>
-          <w:b/>
-          <w:u w:val="single"/>
-        </w:rPr>
-      </w:pPr>
-      <w:r>
-        <w:rPr>
-          <w:b/>
-          <w:u w:val="single"/>
-        </w:rPr>
+        <w:pStyle w:val="Heading1"/>
+      </w:pPr>
+      <w:r>
         <w:t>Ventana</w:t>
       </w:r>
       <w:r>
-        <w:rPr>
-          <w:b/>
-          <w:u w:val="single"/>
-        </w:rPr>
         <w:t>s</w:t>
       </w:r>
     </w:p>
     <w:p>
       <w:pPr>
-        <w:pStyle w:val="Prrafodelista"/>
+        <w:pStyle w:val="ListParagraph"/>
         <w:numPr>
           <w:ilvl w:val="0"/>
           <w:numId w:val="4"/>
@@ -2239,7 +2367,7 @@
     </w:p>
     <w:p>
       <w:pPr>
-        <w:pStyle w:val="Prrafodelista"/>
+        <w:pStyle w:val="ListParagraph"/>
         <w:numPr>
           <w:ilvl w:val="0"/>
           <w:numId w:val="1"/>
@@ -2300,7 +2428,7 @@
     </w:p>
     <w:p>
       <w:pPr>
-        <w:pStyle w:val="Prrafodelista"/>
+        <w:pStyle w:val="ListParagraph"/>
         <w:numPr>
           <w:ilvl w:val="0"/>
           <w:numId w:val="1"/>
@@ -2351,7 +2479,7 @@
     </w:p>
     <w:p>
       <w:pPr>
-        <w:pStyle w:val="Prrafodelista"/>
+        <w:pStyle w:val="ListParagraph"/>
         <w:ind w:left="2136" w:firstLine="696"/>
         <w:rPr>
           <w:rFonts w:ascii="Arial Narrow" w:hAnsi="Arial Narrow"/>
@@ -2372,28 +2500,31 @@
     </w:p>
     <w:p>
       <w:pPr>
-        <w:ind w:left="2832" w:hanging="2832"/>
-      </w:pPr>
-      <w:r>
-        <w:rPr>
-          <w:b/>
-          <w:u w:val="single"/>
-        </w:rPr>
-        <w:t xml:space="preserve">Store </w:t>
-      </w:r>
+        <w:pStyle w:val="Heading1"/>
+      </w:pPr>
       <w:proofErr w:type="spellStart"/>
       <w:r>
-        <w:rPr>
-          <w:b/>
-          <w:u w:val="single"/>
-        </w:rPr>
+        <w:t>Store</w:t>
+      </w:r>
+      <w:r>
+        <w:t>d</w:t>
+      </w:r>
+      <w:proofErr w:type="spellEnd"/>
+      <w:r>
+        <w:t xml:space="preserve"> </w:t>
+      </w:r>
+      <w:proofErr w:type="spellStart"/>
+      <w:r>
         <w:t>Procedure</w:t>
+      </w:r>
+      <w:r>
+        <w:t>s</w:t>
       </w:r>
       <w:proofErr w:type="spellEnd"/>
     </w:p>
     <w:p>
       <w:pPr>
-        <w:pStyle w:val="Prrafodelista"/>
+        <w:pStyle w:val="ListParagraph"/>
         <w:numPr>
           <w:ilvl w:val="0"/>
           <w:numId w:val="2"/>
@@ -2413,15 +2544,17 @@
     </w:p>
     <w:p>
       <w:pPr>
-        <w:pStyle w:val="Prrafodelista"/>
-        <w:rPr>
-          <w:rFonts w:ascii="Arial Narrow" w:hAnsi="Arial Narrow"/>
+        <w:pStyle w:val="ListParagraph"/>
+        <w:rPr>
+          <w:rFonts w:ascii="Arial Narrow" w:hAnsi="Arial Narrow"/>
+          <w:lang w:val="en-US"/>
         </w:rPr>
       </w:pPr>
       <w:proofErr w:type="spellStart"/>
       <w:r>
         <w:rPr>
           <w:rFonts w:ascii="Arial Narrow" w:hAnsi="Arial Narrow"/>
+          <w:lang w:val="en-US"/>
         </w:rPr>
         <w:t>Parametros</w:t>
       </w:r>
@@ -2429,6 +2562,7 @@
       <w:r>
         <w:rPr>
           <w:rFonts w:ascii="Arial Narrow" w:hAnsi="Arial Narrow"/>
+          <w:lang w:val="en-US"/>
         </w:rPr>
         <w:t>: @</w:t>
       </w:r>
@@ -2436,6 +2570,7 @@
       <w:r>
         <w:rPr>
           <w:rFonts w:ascii="Arial Narrow" w:hAnsi="Arial Narrow"/>
+          <w:lang w:val="en-US"/>
         </w:rPr>
         <w:t>IdProveedor</w:t>
       </w:r>
@@ -2443,6 +2578,7 @@
       <w:r>
         <w:rPr>
           <w:rFonts w:ascii="Arial Narrow" w:hAnsi="Arial Narrow"/>
+          <w:lang w:val="en-US"/>
         </w:rPr>
         <w:t>, @</w:t>
       </w:r>
@@ -2450,6 +2586,7 @@
       <w:r>
         <w:rPr>
           <w:rFonts w:ascii="Arial Narrow" w:hAnsi="Arial Narrow"/>
+          <w:lang w:val="en-US"/>
         </w:rPr>
         <w:t>respble</w:t>
       </w:r>
@@ -2457,65 +2594,48 @@
       <w:r>
         <w:rPr>
           <w:rFonts w:ascii="Arial Narrow" w:hAnsi="Arial Narrow"/>
-        </w:rPr>
-        <w:t xml:space="preserve"> </w:t>
+          <w:lang w:val="en-US"/>
+        </w:rPr>
+        <w:t xml:space="preserve"> out, @</w:t>
       </w:r>
       <w:proofErr w:type="spellStart"/>
-      <w:r>
-        <w:rPr>
-          <w:rFonts w:ascii="Arial Narrow" w:hAnsi="Arial Narrow"/>
-        </w:rPr>
-        <w:t>out</w:t>
+      <w:proofErr w:type="gramStart"/>
+      <w:r>
+        <w:rPr>
+          <w:rFonts w:ascii="Arial Narrow" w:hAnsi="Arial Narrow"/>
+          <w:lang w:val="en-US"/>
+        </w:rPr>
+        <w:t>nfrfcdsctp</w:t>
       </w:r>
       <w:proofErr w:type="spellEnd"/>
       <w:r>
         <w:rPr>
           <w:rFonts w:ascii="Arial Narrow" w:hAnsi="Arial Narrow"/>
-        </w:rPr>
-        <w:t>, @</w:t>
+          <w:lang w:val="en-US"/>
+        </w:rPr>
+        <w:t>,@</w:t>
       </w:r>
       <w:proofErr w:type="spellStart"/>
-      <w:r>
-        <w:rPr>
-          <w:rFonts w:ascii="Arial Narrow" w:hAnsi="Arial Narrow"/>
-        </w:rPr>
-        <w:t>nfrfcdsctp</w:t>
+      <w:proofErr w:type="gramEnd"/>
+      <w:r>
+        <w:rPr>
+          <w:rFonts w:ascii="Arial Narrow" w:hAnsi="Arial Narrow"/>
+          <w:lang w:val="en-US"/>
+        </w:rPr>
+        <w:t>cuit</w:t>
       </w:r>
       <w:proofErr w:type="spellEnd"/>
-      <w:proofErr w:type="gramStart"/>
-      <w:r>
-        <w:rPr>
-          <w:rFonts w:ascii="Arial Narrow" w:hAnsi="Arial Narrow"/>
-        </w:rPr>
-        <w:t>,@</w:t>
-      </w:r>
-      <w:proofErr w:type="spellStart"/>
-      <w:r>
-        <w:rPr>
-          <w:rFonts w:ascii="Arial Narrow" w:hAnsi="Arial Narrow"/>
-        </w:rPr>
-        <w:t>cuit</w:t>
-      </w:r>
-      <w:proofErr w:type="spellEnd"/>
-      <w:proofErr w:type="gramEnd"/>
-      <w:r>
-        <w:rPr>
-          <w:rFonts w:ascii="Arial Narrow" w:hAnsi="Arial Narrow"/>
-        </w:rPr>
-        <w:t xml:space="preserve"> </w:t>
-      </w:r>
-      <w:proofErr w:type="spellStart"/>
-      <w:r>
-        <w:rPr>
-          <w:rFonts w:ascii="Arial Narrow" w:hAnsi="Arial Narrow"/>
-        </w:rPr>
-        <w:t>out</w:t>
-      </w:r>
-      <w:proofErr w:type="spellEnd"/>
+      <w:r>
+        <w:rPr>
+          <w:rFonts w:ascii="Arial Narrow" w:hAnsi="Arial Narrow"/>
+          <w:lang w:val="en-US"/>
+        </w:rPr>
+        <w:t xml:space="preserve"> out</w:t>
+      </w:r>
     </w:p>
     <w:p>
       <w:pPr>
-        <w:pStyle w:val="Prrafodelista"/>
+        <w:pStyle w:val="ListParagraph"/>
         <w:ind w:left="3540"/>
         <w:rPr>
           <w:rFonts w:ascii="Arial Narrow" w:hAnsi="Arial Narrow"/>
@@ -2530,7 +2650,7 @@
     </w:p>
     <w:p>
       <w:pPr>
-        <w:pStyle w:val="Prrafodelista"/>
+        <w:pStyle w:val="ListParagraph"/>
         <w:numPr>
           <w:ilvl w:val="0"/>
           <w:numId w:val="2"/>
@@ -2550,7 +2670,7 @@
     </w:p>
     <w:p>
       <w:pPr>
-        <w:pStyle w:val="Prrafodelista"/>
+        <w:pStyle w:val="ListParagraph"/>
         <w:rPr>
           <w:rFonts w:ascii="Arial Narrow" w:hAnsi="Arial Narrow"/>
         </w:rPr>
@@ -2586,7 +2706,7 @@
     </w:p>
     <w:p>
       <w:pPr>
-        <w:pStyle w:val="Prrafodelista"/>
+        <w:pStyle w:val="ListParagraph"/>
         <w:ind w:left="3528"/>
         <w:rPr>
           <w:rFonts w:ascii="Arial Narrow" w:hAnsi="Arial Narrow"/>
@@ -2596,6 +2716,7 @@
         <w:rPr>
           <w:rFonts w:ascii="Arial Narrow" w:hAnsi="Arial Narrow"/>
         </w:rPr>
+        <w:lastRenderedPageBreak/>
         <w:t xml:space="preserve">Llena la tabla tblPBE002, con los pagos pendientes por enviar al banco, filtrando por </w:t>
       </w:r>
       <w:proofErr w:type="spellStart"/>
@@ -2623,7 +2744,7 @@
     </w:p>
     <w:p>
       <w:pPr>
-        <w:pStyle w:val="Prrafodelista"/>
+        <w:pStyle w:val="ListParagraph"/>
         <w:numPr>
           <w:ilvl w:val="0"/>
           <w:numId w:val="2"/>
@@ -2643,7 +2764,7 @@
     </w:p>
     <w:p>
       <w:pPr>
-        <w:pStyle w:val="Prrafodelista"/>
+        <w:pStyle w:val="ListParagraph"/>
         <w:rPr>
           <w:rFonts w:ascii="Arial Narrow" w:hAnsi="Arial Narrow"/>
         </w:rPr>
@@ -2660,16 +2781,17 @@
         <w:rPr>
           <w:rFonts w:ascii="Arial Narrow" w:hAnsi="Arial Narrow"/>
         </w:rPr>
-        <w:t>: @Banco</w:t>
+        <w:t>: @</w:t>
       </w:r>
       <w:proofErr w:type="gramStart"/>
       <w:r>
         <w:rPr>
           <w:rFonts w:ascii="Arial Narrow" w:hAnsi="Arial Narrow"/>
         </w:rPr>
-        <w:t>,@</w:t>
+        <w:t>Banco,@</w:t>
       </w:r>
       <w:proofErr w:type="spellStart"/>
+      <w:proofErr w:type="gramEnd"/>
       <w:r>
         <w:rPr>
           <w:rFonts w:ascii="Arial Narrow" w:hAnsi="Arial Narrow"/>
@@ -2677,11 +2799,10 @@
         <w:t>Userid</w:t>
       </w:r>
       <w:proofErr w:type="spellEnd"/>
-      <w:proofErr w:type="gramEnd"/>
     </w:p>
     <w:p>
       <w:pPr>
-        <w:pStyle w:val="Prrafodelista"/>
+        <w:pStyle w:val="ListParagraph"/>
         <w:ind w:left="3540"/>
         <w:rPr>
           <w:rFonts w:ascii="Arial Narrow" w:hAnsi="Arial Narrow"/>
@@ -2691,21 +2812,7 @@
         <w:rPr>
           <w:rFonts w:ascii="Arial Narrow" w:hAnsi="Arial Narrow"/>
         </w:rPr>
-        <w:t xml:space="preserve">Llena la </w:t>
-      </w:r>
-      <w:proofErr w:type="spellStart"/>
-      <w:r>
-        <w:rPr>
-          <w:rFonts w:ascii="Arial Narrow" w:hAnsi="Arial Narrow"/>
-        </w:rPr>
-        <w:t>table</w:t>
-      </w:r>
-      <w:proofErr w:type="spellEnd"/>
-      <w:r>
-        <w:rPr>
-          <w:rFonts w:ascii="Arial Narrow" w:hAnsi="Arial Narrow"/>
-        </w:rPr>
-        <w:t xml:space="preserve"> tblPBE002, con </w:t>
+        <w:t xml:space="preserve">Llena la table tblPBE002, con </w:t>
       </w:r>
       <w:r>
         <w:rPr>
@@ -2716,7 +2823,7 @@
     </w:p>
     <w:p>
       <w:pPr>
-        <w:pStyle w:val="Prrafodelista"/>
+        <w:pStyle w:val="ListParagraph"/>
         <w:numPr>
           <w:ilvl w:val="0"/>
           <w:numId w:val="2"/>
@@ -2736,7 +2843,7 @@
     </w:p>
     <w:p>
       <w:pPr>
-        <w:pStyle w:val="Prrafodelista"/>
+        <w:pStyle w:val="ListParagraph"/>
         <w:rPr>
           <w:rFonts w:ascii="Arial Narrow" w:hAnsi="Arial Narrow"/>
         </w:rPr>
@@ -2772,7 +2879,7 @@
     </w:p>
     <w:p>
       <w:pPr>
-        <w:pStyle w:val="Prrafodelista"/>
+        <w:pStyle w:val="ListParagraph"/>
         <w:ind w:left="3540"/>
         <w:rPr>
           <w:rFonts w:ascii="Arial Narrow" w:hAnsi="Arial Narrow"/>
@@ -2787,19 +2894,21 @@
     </w:p>
     <w:p>
       <w:pPr>
-        <w:pStyle w:val="Prrafodelista"/>
+        <w:pStyle w:val="ListParagraph"/>
         <w:numPr>
           <w:ilvl w:val="0"/>
           <w:numId w:val="2"/>
         </w:numPr>
         <w:rPr>
           <w:rFonts w:ascii="Arial Narrow" w:hAnsi="Arial Narrow"/>
+          <w:lang w:val="en-US"/>
         </w:rPr>
       </w:pPr>
       <w:proofErr w:type="spellStart"/>
       <w:r>
         <w:rPr>
           <w:rFonts w:ascii="Arial Narrow" w:hAnsi="Arial Narrow"/>
+          <w:lang w:val="en-US"/>
         </w:rPr>
         <w:t>SP_PBEGP_Archivo_Pag_Fac_Ret</w:t>
       </w:r>
@@ -2807,7 +2916,7 @@
     </w:p>
     <w:p>
       <w:pPr>
-        <w:pStyle w:val="Prrafodelista"/>
+        <w:pStyle w:val="ListParagraph"/>
         <w:rPr>
           <w:rFonts w:ascii="Arial Narrow" w:hAnsi="Arial Narrow"/>
         </w:rPr>
@@ -2843,7 +2952,7 @@
     </w:p>
     <w:p>
       <w:pPr>
-        <w:pStyle w:val="Prrafodelista"/>
+        <w:pStyle w:val="ListParagraph"/>
         <w:ind w:left="3540"/>
         <w:rPr>
           <w:rFonts w:ascii="Arial Narrow" w:hAnsi="Arial Narrow"/>
@@ -2867,8 +2976,8 @@
 </file>
 
 <file path=word/numbering.xml><?xml version="1.0" encoding="utf-8"?>
-<w:numbering xmlns:wpc="http://schemas.microsoft.com/office/word/2010/wordprocessingCanvas" xmlns:mc="http://schemas.openxmlformats.org/markup-compatibility/2006" xmlns:o="urn:schemas-microsoft-com:office:office" xmlns:r="http://schemas.openxmlformats.org/officeDocument/2006/relationships" xmlns:m="http://schemas.openxmlformats.org/officeDocument/2006/math" xmlns:v="urn:schemas-microsoft-com:vml" xmlns:wp14="http://schemas.microsoft.com/office/word/2010/wordprocessingDrawing" xmlns:wp="http://schemas.openxmlformats.org/drawingml/2006/wordprocessingDrawing" xmlns:w10="urn:schemas-microsoft-com:office:word" xmlns:w="http://schemas.openxmlformats.org/wordprocessingml/2006/main" xmlns:w14="http://schemas.microsoft.com/office/word/2010/wordml" xmlns:w15="http://schemas.microsoft.com/office/word/2012/wordml" xmlns:wpg="http://schemas.microsoft.com/office/word/2010/wordprocessingGroup" xmlns:wpi="http://schemas.microsoft.com/office/word/2010/wordprocessingInk" xmlns:wne="http://schemas.microsoft.com/office/word/2006/wordml" xmlns:wps="http://schemas.microsoft.com/office/word/2010/wordprocessingShape" mc:Ignorable="w14 w15 wp14">
-  <w:abstractNum w:abstractNumId="0">
+<w:numbering xmlns:wpc="http://schemas.microsoft.com/office/word/2010/wordprocessingCanvas" xmlns:cx="http://schemas.microsoft.com/office/drawing/2014/chartex" xmlns:cx1="http://schemas.microsoft.com/office/drawing/2015/9/8/chartex" xmlns:cx2="http://schemas.microsoft.com/office/drawing/2015/10/21/chartex" xmlns:cx3="http://schemas.microsoft.com/office/drawing/2016/5/9/chartex" xmlns:cx4="http://schemas.microsoft.com/office/drawing/2016/5/10/chartex" xmlns:cx5="http://schemas.microsoft.com/office/drawing/2016/5/11/chartex" xmlns:cx6="http://schemas.microsoft.com/office/drawing/2016/5/12/chartex" xmlns:cx7="http://schemas.microsoft.com/office/drawing/2016/5/13/chartex" xmlns:cx8="http://schemas.microsoft.com/office/drawing/2016/5/14/chartex" xmlns:mc="http://schemas.openxmlformats.org/markup-compatibility/2006" xmlns:aink="http://schemas.microsoft.com/office/drawing/2016/ink" xmlns:am3d="http://schemas.microsoft.com/office/drawing/2017/model3d" xmlns:o="urn:schemas-microsoft-com:office:office" xmlns:r="http://schemas.openxmlformats.org/officeDocument/2006/relationships" xmlns:m="http://schemas.openxmlformats.org/officeDocument/2006/math" xmlns:v="urn:schemas-microsoft-com:vml" xmlns:wp14="http://schemas.microsoft.com/office/word/2010/wordprocessingDrawing" xmlns:wp="http://schemas.openxmlformats.org/drawingml/2006/wordprocessingDrawing" xmlns:w10="urn:schemas-microsoft-com:office:word" xmlns:w="http://schemas.openxmlformats.org/wordprocessingml/2006/main" xmlns:w14="http://schemas.microsoft.com/office/word/2010/wordml" xmlns:w15="http://schemas.microsoft.com/office/word/2012/wordml" xmlns:w16cid="http://schemas.microsoft.com/office/word/2016/wordml/cid" xmlns:w16se="http://schemas.microsoft.com/office/word/2015/wordml/symex" xmlns:wpg="http://schemas.microsoft.com/office/word/2010/wordprocessingGroup" xmlns:wpi="http://schemas.microsoft.com/office/word/2010/wordprocessingInk" xmlns:wne="http://schemas.microsoft.com/office/word/2006/wordml" xmlns:wps="http://schemas.microsoft.com/office/word/2010/wordprocessingShape" mc:Ignorable="w14 w15 w16se w16cid wp14">
+  <w:abstractNum w:abstractNumId="0" w15:restartNumberingAfterBreak="0">
     <w:nsid w:val="07020A18"/>
     <w:multiLevelType w:val="hybridMultilevel"/>
     <w:tmpl w:val="C5144626"/>
@@ -2981,7 +3090,7 @@
       </w:rPr>
     </w:lvl>
   </w:abstractNum>
-  <w:abstractNum w:abstractNumId="1">
+  <w:abstractNum w:abstractNumId="1" w15:restartNumberingAfterBreak="0">
     <w:nsid w:val="1CD268A4"/>
     <w:multiLevelType w:val="hybridMultilevel"/>
     <w:tmpl w:val="5FF80666"/>
@@ -3067,7 +3176,7 @@
       </w:pPr>
     </w:lvl>
   </w:abstractNum>
-  <w:abstractNum w:abstractNumId="2">
+  <w:abstractNum w:abstractNumId="2" w15:restartNumberingAfterBreak="0">
     <w:nsid w:val="238969BB"/>
     <w:multiLevelType w:val="hybridMultilevel"/>
     <w:tmpl w:val="41EC81FE"/>
@@ -3180,7 +3289,7 @@
       </w:rPr>
     </w:lvl>
   </w:abstractNum>
-  <w:abstractNum w:abstractNumId="3">
+  <w:abstractNum w:abstractNumId="3" w15:restartNumberingAfterBreak="0">
     <w:nsid w:val="5B0466F8"/>
     <w:multiLevelType w:val="hybridMultilevel"/>
     <w:tmpl w:val="22A2F40A"/>
@@ -3282,7 +3391,7 @@
 </file>
 
 <file path=word/styles.xml><?xml version="1.0" encoding="utf-8"?>
-<w:styles xmlns:mc="http://schemas.openxmlformats.org/markup-compatibility/2006" xmlns:r="http://schemas.openxmlformats.org/officeDocument/2006/relationships" xmlns:w="http://schemas.openxmlformats.org/wordprocessingml/2006/main" xmlns:w14="http://schemas.microsoft.com/office/word/2010/wordml" xmlns:w15="http://schemas.microsoft.com/office/word/2012/wordml" mc:Ignorable="w14 w15">
+<w:styles xmlns:mc="http://schemas.openxmlformats.org/markup-compatibility/2006" xmlns:r="http://schemas.openxmlformats.org/officeDocument/2006/relationships" xmlns:w="http://schemas.openxmlformats.org/wordprocessingml/2006/main" xmlns:w14="http://schemas.microsoft.com/office/word/2010/wordml" xmlns:w15="http://schemas.microsoft.com/office/word/2012/wordml" xmlns:w16cid="http://schemas.microsoft.com/office/word/2016/wordml/cid" xmlns:w16se="http://schemas.microsoft.com/office/word/2015/wordml/symex" mc:Ignorable="w14 w15 w16se w16cid">
   <w:docDefaults>
     <w:rPrDefault>
       <w:rPr>
@@ -3298,7 +3407,7 @@
       </w:pPr>
     </w:pPrDefault>
   </w:docDefaults>
-  <w:latentStyles w:defLockedState="0" w:defUIPriority="99" w:defSemiHidden="0" w:defUnhideWhenUsed="0" w:defQFormat="0" w:count="371">
+  <w:latentStyles w:defLockedState="0" w:defUIPriority="99" w:defSemiHidden="0" w:defUnhideWhenUsed="0" w:defQFormat="0" w:count="376">
     <w:lsdException w:name="Normal" w:uiPriority="0" w:qFormat="1"/>
     <w:lsdException w:name="heading 1" w:uiPriority="9" w:qFormat="1"/>
     <w:lsdException w:name="heading 2" w:semiHidden="1" w:uiPriority="9" w:unhideWhenUsed="1" w:qFormat="1"/>
@@ -3404,7 +3513,6 @@
     <w:lsdException w:name="HTML Sample" w:semiHidden="1" w:unhideWhenUsed="1"/>
     <w:lsdException w:name="HTML Typewriter" w:semiHidden="1" w:unhideWhenUsed="1"/>
     <w:lsdException w:name="HTML Variable" w:semiHidden="1" w:unhideWhenUsed="1"/>
-    <w:lsdException w:name="Normal Table" w:semiHidden="1" w:unhideWhenUsed="1"/>
     <w:lsdException w:name="annotation subject" w:semiHidden="1" w:unhideWhenUsed="1"/>
     <w:lsdException w:name="No List" w:semiHidden="1" w:unhideWhenUsed="1"/>
     <w:lsdException w:name="Outline List 1" w:semiHidden="1" w:unhideWhenUsed="1"/>
@@ -3447,11 +3555,8 @@
     <w:lsdException w:name="Table Contemporary" w:semiHidden="1" w:unhideWhenUsed="1"/>
     <w:lsdException w:name="Table Elegant" w:semiHidden="1" w:unhideWhenUsed="1"/>
     <w:lsdException w:name="Table Professional" w:semiHidden="1" w:unhideWhenUsed="1"/>
-    <w:lsdException w:name="Table Subtle 1" w:semiHidden="1" w:unhideWhenUsed="1"/>
     <w:lsdException w:name="Table Subtle 2" w:semiHidden="1" w:unhideWhenUsed="1"/>
     <w:lsdException w:name="Table Web 1" w:semiHidden="1" w:unhideWhenUsed="1"/>
-    <w:lsdException w:name="Table Web 2" w:semiHidden="1" w:unhideWhenUsed="1"/>
-    <w:lsdException w:name="Table Web 3" w:semiHidden="1" w:unhideWhenUsed="1"/>
     <w:lsdException w:name="Balloon Text" w:semiHidden="1" w:unhideWhenUsed="1"/>
     <w:lsdException w:name="Table Grid" w:uiPriority="39"/>
     <w:lsdException w:name="Table Theme" w:semiHidden="1" w:unhideWhenUsed="1"/>
@@ -3670,18 +3775,44 @@
     <w:lsdException w:name="List Table 5 Dark Accent 6" w:uiPriority="50"/>
     <w:lsdException w:name="List Table 6 Colorful Accent 6" w:uiPriority="51"/>
     <w:lsdException w:name="List Table 7 Colorful Accent 6" w:uiPriority="52"/>
+    <w:lsdException w:name="Mention" w:semiHidden="1" w:unhideWhenUsed="1"/>
+    <w:lsdException w:name="Smart Hyperlink" w:semiHidden="1" w:unhideWhenUsed="1"/>
+    <w:lsdException w:name="Hashtag" w:semiHidden="1" w:unhideWhenUsed="1"/>
+    <w:lsdException w:name="Unresolved Mention" w:semiHidden="1" w:unhideWhenUsed="1"/>
+    <w:lsdException w:name="Smart Link" w:semiHidden="1" w:unhideWhenUsed="1"/>
   </w:latentStyles>
   <w:style w:type="paragraph" w:default="1" w:styleId="Normal">
     <w:name w:val="Normal"/>
     <w:qFormat/>
   </w:style>
-  <w:style w:type="character" w:default="1" w:styleId="Fuentedeprrafopredeter">
+  <w:style w:type="paragraph" w:styleId="Heading1">
+    <w:name w:val="heading 1"/>
+    <w:basedOn w:val="Normal"/>
+    <w:next w:val="Normal"/>
+    <w:link w:val="Heading1Char"/>
+    <w:uiPriority w:val="9"/>
+    <w:qFormat/>
+    <w:rsid w:val="00BE0BBA"/>
+    <w:pPr>
+      <w:keepNext/>
+      <w:keepLines/>
+      <w:spacing w:before="240" w:after="0"/>
+      <w:outlineLvl w:val="0"/>
+    </w:pPr>
+    <w:rPr>
+      <w:rFonts w:asciiTheme="majorHAnsi" w:eastAsiaTheme="majorEastAsia" w:hAnsiTheme="majorHAnsi" w:cstheme="majorBidi"/>
+      <w:color w:val="2E74B5" w:themeColor="accent1" w:themeShade="BF"/>
+      <w:sz w:val="32"/>
+      <w:szCs w:val="32"/>
+    </w:rPr>
+  </w:style>
+  <w:style w:type="character" w:default="1" w:styleId="DefaultParagraphFont">
     <w:name w:val="Default Paragraph Font"/>
     <w:uiPriority w:val="1"/>
     <w:semiHidden/>
     <w:unhideWhenUsed/>
   </w:style>
-  <w:style w:type="table" w:default="1" w:styleId="Tablanormal">
+  <w:style w:type="table" w:default="1" w:styleId="TableNormal">
     <w:name w:val="Normal Table"/>
     <w:uiPriority w:val="99"/>
     <w:semiHidden/>
@@ -3696,22 +3827,21 @@
       </w:tblCellMar>
     </w:tblPr>
   </w:style>
-  <w:style w:type="numbering" w:default="1" w:styleId="Sinlista">
+  <w:style w:type="numbering" w:default="1" w:styleId="NoList">
     <w:name w:val="No List"/>
     <w:uiPriority w:val="99"/>
     <w:semiHidden/>
     <w:unhideWhenUsed/>
   </w:style>
-  <w:style w:type="table" w:styleId="Tablaconcuadrcula">
+  <w:style w:type="table" w:styleId="TableGrid">
     <w:name w:val="Table Grid"/>
-    <w:basedOn w:val="Tablanormal"/>
+    <w:basedOn w:val="TableNormal"/>
     <w:uiPriority w:val="39"/>
     <w:rsid w:val="00222D59"/>
     <w:pPr>
       <w:spacing w:after="0" w:line="240" w:lineRule="auto"/>
     </w:pPr>
     <w:tblPr>
-      <w:tblInd w:w="0" w:type="dxa"/>
       <w:tblBorders>
         <w:top w:val="single" w:sz="4" w:space="0" w:color="auto"/>
         <w:left w:val="single" w:sz="4" w:space="0" w:color="auto"/>
@@ -3720,15 +3850,9 @@
         <w:insideH w:val="single" w:sz="4" w:space="0" w:color="auto"/>
         <w:insideV w:val="single" w:sz="4" w:space="0" w:color="auto"/>
       </w:tblBorders>
-      <w:tblCellMar>
-        <w:top w:w="0" w:type="dxa"/>
-        <w:left w:w="108" w:type="dxa"/>
-        <w:bottom w:w="0" w:type="dxa"/>
-        <w:right w:w="108" w:type="dxa"/>
-      </w:tblCellMar>
     </w:tblPr>
   </w:style>
-  <w:style w:type="paragraph" w:styleId="Prrafodelista">
+  <w:style w:type="paragraph" w:styleId="ListParagraph">
     <w:name w:val="List Paragraph"/>
     <w:basedOn w:val="Normal"/>
     <w:uiPriority w:val="34"/>
@@ -3738,6 +3862,53 @@
       <w:ind w:left="720"/>
       <w:contextualSpacing/>
     </w:pPr>
+  </w:style>
+  <w:style w:type="character" w:customStyle="1" w:styleId="Heading1Char">
+    <w:name w:val="Heading 1 Char"/>
+    <w:basedOn w:val="DefaultParagraphFont"/>
+    <w:link w:val="Heading1"/>
+    <w:uiPriority w:val="9"/>
+    <w:rsid w:val="00BE0BBA"/>
+    <w:rPr>
+      <w:rFonts w:asciiTheme="majorHAnsi" w:eastAsiaTheme="majorEastAsia" w:hAnsiTheme="majorHAnsi" w:cstheme="majorBidi"/>
+      <w:color w:val="2E74B5" w:themeColor="accent1" w:themeShade="BF"/>
+      <w:sz w:val="32"/>
+      <w:szCs w:val="32"/>
+    </w:rPr>
+  </w:style>
+  <w:style w:type="paragraph" w:styleId="Title">
+    <w:name w:val="Title"/>
+    <w:basedOn w:val="Normal"/>
+    <w:next w:val="Normal"/>
+    <w:link w:val="TitleChar"/>
+    <w:uiPriority w:val="10"/>
+    <w:qFormat/>
+    <w:rsid w:val="00BE0BBA"/>
+    <w:pPr>
+      <w:spacing w:after="0" w:line="240" w:lineRule="auto"/>
+      <w:contextualSpacing/>
+    </w:pPr>
+    <w:rPr>
+      <w:rFonts w:asciiTheme="majorHAnsi" w:eastAsiaTheme="majorEastAsia" w:hAnsiTheme="majorHAnsi" w:cstheme="majorBidi"/>
+      <w:spacing w:val="-10"/>
+      <w:kern w:val="28"/>
+      <w:sz w:val="56"/>
+      <w:szCs w:val="56"/>
+    </w:rPr>
+  </w:style>
+  <w:style w:type="character" w:customStyle="1" w:styleId="TitleChar">
+    <w:name w:val="Title Char"/>
+    <w:basedOn w:val="DefaultParagraphFont"/>
+    <w:link w:val="Title"/>
+    <w:uiPriority w:val="10"/>
+    <w:rsid w:val="00BE0BBA"/>
+    <w:rPr>
+      <w:rFonts w:asciiTheme="majorHAnsi" w:eastAsiaTheme="majorEastAsia" w:hAnsiTheme="majorHAnsi" w:cstheme="majorBidi"/>
+      <w:spacing w:val="-10"/>
+      <w:kern w:val="28"/>
+      <w:sz w:val="56"/>
+      <w:szCs w:val="56"/>
+    </w:rPr>
   </w:style>
 </w:styles>
 </file>

</xml_diff>